<commit_message>
Updating my desing pattern Notes
</commit_message>
<xml_diff>
--- a/Notas.docx
+++ b/Notas.docx
@@ -55,13 +55,13 @@
           <w:r>
             <w:fldChar w:fldCharType="separate"/>
           </w:r>
-          <w:hyperlink w:anchor="_Toc143029254" w:history="1">
+          <w:hyperlink w:anchor="_Toc143540665" w:history="1">
             <w:r>
               <w:rPr>
                 <w:rStyle w:val="Hyperlink"/>
                 <w:noProof/>
               </w:rPr>
-              <w:t>CoolShop</w:t>
+              <w:t>Type of Desing Pattern</w:t>
             </w:r>
             <w:r>
               <w:rPr>
@@ -82,7 +82,7 @@
                 <w:noProof/>
                 <w:webHidden/>
               </w:rPr>
-              <w:instrText xml:space="preserve"> PAGEREF _Toc143029254 \h </w:instrText>
+              <w:instrText xml:space="preserve"> PAGEREF _Toc143540665 \h </w:instrText>
             </w:r>
             <w:r>
               <w:rPr>
@@ -125,13 +125,13 @@
               <w:lang w:val="es-CO" w:eastAsia="es-CO"/>
             </w:rPr>
           </w:pPr>
-          <w:hyperlink w:anchor="_Toc143029255" w:history="1">
+          <w:hyperlink w:anchor="_Toc143540666" w:history="1">
             <w:r>
               <w:rPr>
                 <w:rStyle w:val="Hyperlink"/>
                 <w:noProof/>
               </w:rPr>
-              <w:t>Domain driven development</w:t>
+              <w:t>CoolShop</w:t>
             </w:r>
             <w:r>
               <w:rPr>
@@ -152,7 +152,7 @@
                 <w:noProof/>
                 <w:webHidden/>
               </w:rPr>
-              <w:instrText xml:space="preserve"> PAGEREF _Toc143029255 \h </w:instrText>
+              <w:instrText xml:space="preserve"> PAGEREF _Toc143540666 \h </w:instrText>
             </w:r>
             <w:r>
               <w:rPr>
@@ -195,13 +195,13 @@
               <w:lang w:val="es-CO" w:eastAsia="es-CO"/>
             </w:rPr>
           </w:pPr>
-          <w:hyperlink w:anchor="_Toc143029256" w:history="1">
+          <w:hyperlink w:anchor="_Toc143540667" w:history="1">
             <w:r>
               <w:rPr>
                 <w:rStyle w:val="Hyperlink"/>
                 <w:noProof/>
               </w:rPr>
-              <w:t>Factory Method</w:t>
+              <w:t>Domain driven development</w:t>
             </w:r>
             <w:r>
               <w:rPr>
@@ -222,7 +222,7 @@
                 <w:noProof/>
                 <w:webHidden/>
               </w:rPr>
-              <w:instrText xml:space="preserve"> PAGEREF _Toc143029256 \h </w:instrText>
+              <w:instrText xml:space="preserve"> PAGEREF _Toc143540667 \h </w:instrText>
             </w:r>
             <w:r>
               <w:rPr>
@@ -265,13 +265,13 @@
               <w:lang w:val="es-CO" w:eastAsia="es-CO"/>
             </w:rPr>
           </w:pPr>
-          <w:hyperlink w:anchor="_Toc143029257" w:history="1">
+          <w:hyperlink w:anchor="_Toc143540668" w:history="1">
             <w:r>
               <w:rPr>
                 <w:rStyle w:val="Hyperlink"/>
                 <w:noProof/>
               </w:rPr>
-              <w:t>Mediator Pattern</w:t>
+              <w:t>Ado Connection Example</w:t>
             </w:r>
             <w:r>
               <w:rPr>
@@ -292,7 +292,7 @@
                 <w:noProof/>
                 <w:webHidden/>
               </w:rPr>
-              <w:instrText xml:space="preserve"> PAGEREF _Toc143029257 \h </w:instrText>
+              <w:instrText xml:space="preserve"> PAGEREF _Toc143540668 \h </w:instrText>
             </w:r>
             <w:r>
               <w:rPr>
@@ -312,7 +312,7 @@
                 <w:noProof/>
                 <w:webHidden/>
               </w:rPr>
-              <w:t>2</w:t>
+              <w:t>3</w:t>
             </w:r>
             <w:r>
               <w:rPr>
@@ -335,13 +335,13 @@
               <w:lang w:val="es-CO" w:eastAsia="es-CO"/>
             </w:rPr>
           </w:pPr>
-          <w:hyperlink w:anchor="_Toc143029258" w:history="1">
+          <w:hyperlink w:anchor="_Toc143540669" w:history="1">
             <w:r>
               <w:rPr>
                 <w:rStyle w:val="Hyperlink"/>
                 <w:noProof/>
               </w:rPr>
-              <w:t>Strategy Pattern, Behavioral pattern</w:t>
+              <w:t>Creational Pattern</w:t>
             </w:r>
             <w:r>
               <w:rPr>
@@ -362,7 +362,7 @@
                 <w:noProof/>
                 <w:webHidden/>
               </w:rPr>
-              <w:instrText xml:space="preserve"> PAGEREF _Toc143029258 \h </w:instrText>
+              <w:instrText xml:space="preserve"> PAGEREF _Toc143540669 \h </w:instrText>
             </w:r>
             <w:r>
               <w:rPr>
@@ -382,7 +382,427 @@
                 <w:noProof/>
                 <w:webHidden/>
               </w:rPr>
-              <w:t>2</w:t>
+              <w:t>3</w:t>
+            </w:r>
+            <w:r>
+              <w:rPr>
+                <w:noProof/>
+                <w:webHidden/>
+              </w:rPr>
+              <w:fldChar w:fldCharType="end"/>
+            </w:r>
+          </w:hyperlink>
+        </w:p>
+        <w:p>
+          <w:pPr>
+            <w:pStyle w:val="TOC2"/>
+            <w:tabs>
+              <w:tab w:val="right" w:leader="dot" w:pos="8828"/>
+            </w:tabs>
+            <w:rPr>
+              <w:rFonts w:eastAsiaTheme="minorEastAsia"/>
+              <w:noProof/>
+              <w:lang w:val="es-CO" w:eastAsia="es-CO"/>
+            </w:rPr>
+          </w:pPr>
+          <w:hyperlink w:anchor="_Toc143540670" w:history="1">
+            <w:r>
+              <w:rPr>
+                <w:rStyle w:val="Hyperlink"/>
+                <w:noProof/>
+              </w:rPr>
+              <w:t>Simple factory</w:t>
+            </w:r>
+            <w:r>
+              <w:rPr>
+                <w:noProof/>
+                <w:webHidden/>
+              </w:rPr>
+              <w:tab/>
+            </w:r>
+            <w:r>
+              <w:rPr>
+                <w:noProof/>
+                <w:webHidden/>
+              </w:rPr>
+              <w:fldChar w:fldCharType="begin"/>
+            </w:r>
+            <w:r>
+              <w:rPr>
+                <w:noProof/>
+                <w:webHidden/>
+              </w:rPr>
+              <w:instrText xml:space="preserve"> PAGEREF _Toc143540670 \h </w:instrText>
+            </w:r>
+            <w:r>
+              <w:rPr>
+                <w:noProof/>
+                <w:webHidden/>
+              </w:rPr>
+            </w:r>
+            <w:r>
+              <w:rPr>
+                <w:noProof/>
+                <w:webHidden/>
+              </w:rPr>
+              <w:fldChar w:fldCharType="separate"/>
+            </w:r>
+            <w:r>
+              <w:rPr>
+                <w:noProof/>
+                <w:webHidden/>
+              </w:rPr>
+              <w:t>3</w:t>
+            </w:r>
+            <w:r>
+              <w:rPr>
+                <w:noProof/>
+                <w:webHidden/>
+              </w:rPr>
+              <w:fldChar w:fldCharType="end"/>
+            </w:r>
+          </w:hyperlink>
+        </w:p>
+        <w:p>
+          <w:pPr>
+            <w:pStyle w:val="TOC2"/>
+            <w:tabs>
+              <w:tab w:val="right" w:leader="dot" w:pos="8828"/>
+            </w:tabs>
+            <w:rPr>
+              <w:rFonts w:eastAsiaTheme="minorEastAsia"/>
+              <w:noProof/>
+              <w:lang w:val="es-CO" w:eastAsia="es-CO"/>
+            </w:rPr>
+          </w:pPr>
+          <w:hyperlink w:anchor="_Toc143540671" w:history="1">
+            <w:r>
+              <w:rPr>
+                <w:rStyle w:val="Hyperlink"/>
+                <w:noProof/>
+              </w:rPr>
+              <w:t>Factory Method Pattern</w:t>
+            </w:r>
+            <w:r>
+              <w:rPr>
+                <w:noProof/>
+                <w:webHidden/>
+              </w:rPr>
+              <w:tab/>
+            </w:r>
+            <w:r>
+              <w:rPr>
+                <w:noProof/>
+                <w:webHidden/>
+              </w:rPr>
+              <w:fldChar w:fldCharType="begin"/>
+            </w:r>
+            <w:r>
+              <w:rPr>
+                <w:noProof/>
+                <w:webHidden/>
+              </w:rPr>
+              <w:instrText xml:space="preserve"> PAGEREF _Toc143540671 \h </w:instrText>
+            </w:r>
+            <w:r>
+              <w:rPr>
+                <w:noProof/>
+                <w:webHidden/>
+              </w:rPr>
+            </w:r>
+            <w:r>
+              <w:rPr>
+                <w:noProof/>
+                <w:webHidden/>
+              </w:rPr>
+              <w:fldChar w:fldCharType="separate"/>
+            </w:r>
+            <w:r>
+              <w:rPr>
+                <w:noProof/>
+                <w:webHidden/>
+              </w:rPr>
+              <w:t>3</w:t>
+            </w:r>
+            <w:r>
+              <w:rPr>
+                <w:noProof/>
+                <w:webHidden/>
+              </w:rPr>
+              <w:fldChar w:fldCharType="end"/>
+            </w:r>
+          </w:hyperlink>
+        </w:p>
+        <w:p>
+          <w:pPr>
+            <w:pStyle w:val="TOC2"/>
+            <w:tabs>
+              <w:tab w:val="right" w:leader="dot" w:pos="8828"/>
+            </w:tabs>
+            <w:rPr>
+              <w:rFonts w:eastAsiaTheme="minorEastAsia"/>
+              <w:noProof/>
+              <w:lang w:val="es-CO" w:eastAsia="es-CO"/>
+            </w:rPr>
+          </w:pPr>
+          <w:hyperlink w:anchor="_Toc143540672" w:history="1">
+            <w:r>
+              <w:rPr>
+                <w:rStyle w:val="Hyperlink"/>
+                <w:noProof/>
+              </w:rPr>
+              <w:t>Abstract Factory Pattern</w:t>
+            </w:r>
+            <w:r>
+              <w:rPr>
+                <w:noProof/>
+                <w:webHidden/>
+              </w:rPr>
+              <w:tab/>
+            </w:r>
+            <w:r>
+              <w:rPr>
+                <w:noProof/>
+                <w:webHidden/>
+              </w:rPr>
+              <w:fldChar w:fldCharType="begin"/>
+            </w:r>
+            <w:r>
+              <w:rPr>
+                <w:noProof/>
+                <w:webHidden/>
+              </w:rPr>
+              <w:instrText xml:space="preserve"> PAGEREF _Toc143540672 \h </w:instrText>
+            </w:r>
+            <w:r>
+              <w:rPr>
+                <w:noProof/>
+                <w:webHidden/>
+              </w:rPr>
+            </w:r>
+            <w:r>
+              <w:rPr>
+                <w:noProof/>
+                <w:webHidden/>
+              </w:rPr>
+              <w:fldChar w:fldCharType="separate"/>
+            </w:r>
+            <w:r>
+              <w:rPr>
+                <w:noProof/>
+                <w:webHidden/>
+              </w:rPr>
+              <w:t>3</w:t>
+            </w:r>
+            <w:r>
+              <w:rPr>
+                <w:noProof/>
+                <w:webHidden/>
+              </w:rPr>
+              <w:fldChar w:fldCharType="end"/>
+            </w:r>
+          </w:hyperlink>
+        </w:p>
+        <w:p>
+          <w:pPr>
+            <w:pStyle w:val="TOC2"/>
+            <w:tabs>
+              <w:tab w:val="right" w:leader="dot" w:pos="8828"/>
+            </w:tabs>
+            <w:rPr>
+              <w:rFonts w:eastAsiaTheme="minorEastAsia"/>
+              <w:noProof/>
+              <w:lang w:val="es-CO" w:eastAsia="es-CO"/>
+            </w:rPr>
+          </w:pPr>
+          <w:hyperlink w:anchor="_Toc143540673" w:history="1">
+            <w:r>
+              <w:rPr>
+                <w:rStyle w:val="Hyperlink"/>
+                <w:noProof/>
+              </w:rPr>
+              <w:t>Builder Pattern</w:t>
+            </w:r>
+            <w:r>
+              <w:rPr>
+                <w:noProof/>
+                <w:webHidden/>
+              </w:rPr>
+              <w:tab/>
+            </w:r>
+            <w:r>
+              <w:rPr>
+                <w:noProof/>
+                <w:webHidden/>
+              </w:rPr>
+              <w:fldChar w:fldCharType="begin"/>
+            </w:r>
+            <w:r>
+              <w:rPr>
+                <w:noProof/>
+                <w:webHidden/>
+              </w:rPr>
+              <w:instrText xml:space="preserve"> PAGEREF _Toc143540673 \h </w:instrText>
+            </w:r>
+            <w:r>
+              <w:rPr>
+                <w:noProof/>
+                <w:webHidden/>
+              </w:rPr>
+            </w:r>
+            <w:r>
+              <w:rPr>
+                <w:noProof/>
+                <w:webHidden/>
+              </w:rPr>
+              <w:fldChar w:fldCharType="separate"/>
+            </w:r>
+            <w:r>
+              <w:rPr>
+                <w:noProof/>
+                <w:webHidden/>
+              </w:rPr>
+              <w:t>3</w:t>
+            </w:r>
+            <w:r>
+              <w:rPr>
+                <w:noProof/>
+                <w:webHidden/>
+              </w:rPr>
+              <w:fldChar w:fldCharType="end"/>
+            </w:r>
+          </w:hyperlink>
+        </w:p>
+        <w:p>
+          <w:pPr>
+            <w:pStyle w:val="TOC2"/>
+            <w:tabs>
+              <w:tab w:val="right" w:leader="dot" w:pos="8828"/>
+            </w:tabs>
+            <w:rPr>
+              <w:rFonts w:eastAsiaTheme="minorEastAsia"/>
+              <w:noProof/>
+              <w:lang w:val="es-CO" w:eastAsia="es-CO"/>
+            </w:rPr>
+          </w:pPr>
+          <w:hyperlink w:anchor="_Toc143540674" w:history="1">
+            <w:r>
+              <w:rPr>
+                <w:rStyle w:val="Hyperlink"/>
+                <w:noProof/>
+              </w:rPr>
+              <w:t>Prototype</w:t>
+            </w:r>
+            <w:r>
+              <w:rPr>
+                <w:noProof/>
+                <w:webHidden/>
+              </w:rPr>
+              <w:tab/>
+            </w:r>
+            <w:r>
+              <w:rPr>
+                <w:noProof/>
+                <w:webHidden/>
+              </w:rPr>
+              <w:fldChar w:fldCharType="begin"/>
+            </w:r>
+            <w:r>
+              <w:rPr>
+                <w:noProof/>
+                <w:webHidden/>
+              </w:rPr>
+              <w:instrText xml:space="preserve"> PAGEREF _Toc143540674 \h </w:instrText>
+            </w:r>
+            <w:r>
+              <w:rPr>
+                <w:noProof/>
+                <w:webHidden/>
+              </w:rPr>
+            </w:r>
+            <w:r>
+              <w:rPr>
+                <w:noProof/>
+                <w:webHidden/>
+              </w:rPr>
+              <w:fldChar w:fldCharType="separate"/>
+            </w:r>
+            <w:r>
+              <w:rPr>
+                <w:noProof/>
+                <w:webHidden/>
+              </w:rPr>
+              <w:t>3</w:t>
+            </w:r>
+            <w:r>
+              <w:rPr>
+                <w:noProof/>
+                <w:webHidden/>
+              </w:rPr>
+              <w:fldChar w:fldCharType="end"/>
+            </w:r>
+          </w:hyperlink>
+        </w:p>
+        <w:p>
+          <w:pPr>
+            <w:pStyle w:val="TOC2"/>
+            <w:tabs>
+              <w:tab w:val="right" w:leader="dot" w:pos="8828"/>
+            </w:tabs>
+            <w:rPr>
+              <w:rFonts w:eastAsiaTheme="minorEastAsia"/>
+              <w:noProof/>
+              <w:lang w:val="es-CO" w:eastAsia="es-CO"/>
+            </w:rPr>
+          </w:pPr>
+          <w:hyperlink w:anchor="_Toc143540675" w:history="1">
+            <w:r>
+              <w:rPr>
+                <w:rStyle w:val="Hyperlink"/>
+                <w:noProof/>
+              </w:rPr>
+              <w:t>Singleton Pattern</w:t>
+            </w:r>
+            <w:r>
+              <w:rPr>
+                <w:noProof/>
+                <w:webHidden/>
+              </w:rPr>
+              <w:tab/>
+            </w:r>
+            <w:r>
+              <w:rPr>
+                <w:noProof/>
+                <w:webHidden/>
+              </w:rPr>
+              <w:fldChar w:fldCharType="begin"/>
+            </w:r>
+            <w:r>
+              <w:rPr>
+                <w:noProof/>
+                <w:webHidden/>
+              </w:rPr>
+              <w:instrText xml:space="preserve"> PAGEREF _Toc143540675 \h </w:instrText>
+            </w:r>
+            <w:r>
+              <w:rPr>
+                <w:noProof/>
+                <w:webHidden/>
+              </w:rPr>
+            </w:r>
+            <w:r>
+              <w:rPr>
+                <w:noProof/>
+                <w:webHidden/>
+              </w:rPr>
+              <w:fldChar w:fldCharType="separate"/>
+            </w:r>
+            <w:r>
+              <w:rPr>
+                <w:noProof/>
+                <w:webHidden/>
+              </w:rPr>
+              <w:t>4</w:t>
             </w:r>
             <w:r>
               <w:rPr>
@@ -405,13 +825,13 @@
               <w:lang w:val="es-CO" w:eastAsia="es-CO"/>
             </w:rPr>
           </w:pPr>
-          <w:hyperlink w:anchor="_Toc143029259" w:history="1">
+          <w:hyperlink w:anchor="_Toc143540676" w:history="1">
             <w:r>
               <w:rPr>
                 <w:rStyle w:val="Hyperlink"/>
                 <w:noProof/>
               </w:rPr>
-              <w:t>Repository</w:t>
+              <w:t>Structural Pattern</w:t>
             </w:r>
             <w:r>
               <w:rPr>
@@ -432,7 +852,7 @@
                 <w:noProof/>
                 <w:webHidden/>
               </w:rPr>
-              <w:instrText xml:space="preserve"> PAGEREF _Toc143029259 \h </w:instrText>
+              <w:instrText xml:space="preserve"> PAGEREF _Toc143540676 \h </w:instrText>
             </w:r>
             <w:r>
               <w:rPr>
@@ -452,7 +872,217 @@
                 <w:noProof/>
                 <w:webHidden/>
               </w:rPr>
-              <w:t>3</w:t>
+              <w:t>4</w:t>
+            </w:r>
+            <w:r>
+              <w:rPr>
+                <w:noProof/>
+                <w:webHidden/>
+              </w:rPr>
+              <w:fldChar w:fldCharType="end"/>
+            </w:r>
+          </w:hyperlink>
+        </w:p>
+        <w:p>
+          <w:pPr>
+            <w:pStyle w:val="TOC2"/>
+            <w:tabs>
+              <w:tab w:val="right" w:leader="dot" w:pos="8828"/>
+            </w:tabs>
+            <w:rPr>
+              <w:rFonts w:eastAsiaTheme="minorEastAsia"/>
+              <w:noProof/>
+              <w:lang w:val="es-CO" w:eastAsia="es-CO"/>
+            </w:rPr>
+          </w:pPr>
+          <w:hyperlink w:anchor="_Toc143540677" w:history="1">
+            <w:r>
+              <w:rPr>
+                <w:rStyle w:val="Hyperlink"/>
+                <w:noProof/>
+              </w:rPr>
+              <w:t>Adapter Pattern</w:t>
+            </w:r>
+            <w:r>
+              <w:rPr>
+                <w:noProof/>
+                <w:webHidden/>
+              </w:rPr>
+              <w:tab/>
+            </w:r>
+            <w:r>
+              <w:rPr>
+                <w:noProof/>
+                <w:webHidden/>
+              </w:rPr>
+              <w:fldChar w:fldCharType="begin"/>
+            </w:r>
+            <w:r>
+              <w:rPr>
+                <w:noProof/>
+                <w:webHidden/>
+              </w:rPr>
+              <w:instrText xml:space="preserve"> PAGEREF _Toc143540677 \h </w:instrText>
+            </w:r>
+            <w:r>
+              <w:rPr>
+                <w:noProof/>
+                <w:webHidden/>
+              </w:rPr>
+            </w:r>
+            <w:r>
+              <w:rPr>
+                <w:noProof/>
+                <w:webHidden/>
+              </w:rPr>
+              <w:fldChar w:fldCharType="separate"/>
+            </w:r>
+            <w:r>
+              <w:rPr>
+                <w:noProof/>
+                <w:webHidden/>
+              </w:rPr>
+              <w:t>4</w:t>
+            </w:r>
+            <w:r>
+              <w:rPr>
+                <w:noProof/>
+                <w:webHidden/>
+              </w:rPr>
+              <w:fldChar w:fldCharType="end"/>
+            </w:r>
+          </w:hyperlink>
+        </w:p>
+        <w:p>
+          <w:pPr>
+            <w:pStyle w:val="TOC2"/>
+            <w:tabs>
+              <w:tab w:val="right" w:leader="dot" w:pos="8828"/>
+            </w:tabs>
+            <w:rPr>
+              <w:rFonts w:eastAsiaTheme="minorEastAsia"/>
+              <w:noProof/>
+              <w:lang w:val="es-CO" w:eastAsia="es-CO"/>
+            </w:rPr>
+          </w:pPr>
+          <w:hyperlink w:anchor="_Toc143540678" w:history="1">
+            <w:r>
+              <w:rPr>
+                <w:rStyle w:val="Hyperlink"/>
+                <w:noProof/>
+              </w:rPr>
+              <w:t>Bridge Pattern</w:t>
+            </w:r>
+            <w:r>
+              <w:rPr>
+                <w:noProof/>
+                <w:webHidden/>
+              </w:rPr>
+              <w:tab/>
+            </w:r>
+            <w:r>
+              <w:rPr>
+                <w:noProof/>
+                <w:webHidden/>
+              </w:rPr>
+              <w:fldChar w:fldCharType="begin"/>
+            </w:r>
+            <w:r>
+              <w:rPr>
+                <w:noProof/>
+                <w:webHidden/>
+              </w:rPr>
+              <w:instrText xml:space="preserve"> PAGEREF _Toc143540678 \h </w:instrText>
+            </w:r>
+            <w:r>
+              <w:rPr>
+                <w:noProof/>
+                <w:webHidden/>
+              </w:rPr>
+            </w:r>
+            <w:r>
+              <w:rPr>
+                <w:noProof/>
+                <w:webHidden/>
+              </w:rPr>
+              <w:fldChar w:fldCharType="separate"/>
+            </w:r>
+            <w:r>
+              <w:rPr>
+                <w:noProof/>
+                <w:webHidden/>
+              </w:rPr>
+              <w:t>4</w:t>
+            </w:r>
+            <w:r>
+              <w:rPr>
+                <w:noProof/>
+                <w:webHidden/>
+              </w:rPr>
+              <w:fldChar w:fldCharType="end"/>
+            </w:r>
+          </w:hyperlink>
+        </w:p>
+        <w:p>
+          <w:pPr>
+            <w:pStyle w:val="TOC2"/>
+            <w:tabs>
+              <w:tab w:val="right" w:leader="dot" w:pos="8828"/>
+            </w:tabs>
+            <w:rPr>
+              <w:rFonts w:eastAsiaTheme="minorEastAsia"/>
+              <w:noProof/>
+              <w:lang w:val="es-CO" w:eastAsia="es-CO"/>
+            </w:rPr>
+          </w:pPr>
+          <w:hyperlink w:anchor="_Toc143540679" w:history="1">
+            <w:r>
+              <w:rPr>
+                <w:rStyle w:val="Hyperlink"/>
+                <w:noProof/>
+              </w:rPr>
+              <w:t>Composite Pattern</w:t>
+            </w:r>
+            <w:r>
+              <w:rPr>
+                <w:noProof/>
+                <w:webHidden/>
+              </w:rPr>
+              <w:tab/>
+            </w:r>
+            <w:r>
+              <w:rPr>
+                <w:noProof/>
+                <w:webHidden/>
+              </w:rPr>
+              <w:fldChar w:fldCharType="begin"/>
+            </w:r>
+            <w:r>
+              <w:rPr>
+                <w:noProof/>
+                <w:webHidden/>
+              </w:rPr>
+              <w:instrText xml:space="preserve"> PAGEREF _Toc143540679 \h </w:instrText>
+            </w:r>
+            <w:r>
+              <w:rPr>
+                <w:noProof/>
+                <w:webHidden/>
+              </w:rPr>
+            </w:r>
+            <w:r>
+              <w:rPr>
+                <w:noProof/>
+                <w:webHidden/>
+              </w:rPr>
+              <w:fldChar w:fldCharType="separate"/>
+            </w:r>
+            <w:r>
+              <w:rPr>
+                <w:noProof/>
+                <w:webHidden/>
+              </w:rPr>
+              <w:t>4</w:t>
             </w:r>
             <w:r>
               <w:rPr>
@@ -475,13 +1105,13 @@
               <w:lang w:val="es-CO" w:eastAsia="es-CO"/>
             </w:rPr>
           </w:pPr>
-          <w:hyperlink w:anchor="_Toc143029260" w:history="1">
+          <w:hyperlink w:anchor="_Toc143540680" w:history="1">
             <w:r>
               <w:rPr>
                 <w:rStyle w:val="Hyperlink"/>
                 <w:noProof/>
               </w:rPr>
-              <w:t>Adapter Pattern</w:t>
+              <w:t>Mediator Pattern</w:t>
             </w:r>
             <w:r>
               <w:rPr>
@@ -502,7 +1132,7 @@
                 <w:noProof/>
                 <w:webHidden/>
               </w:rPr>
-              <w:instrText xml:space="preserve"> PAGEREF _Toc143029260 \h </w:instrText>
+              <w:instrText xml:space="preserve"> PAGEREF _Toc143540680 \h </w:instrText>
             </w:r>
             <w:r>
               <w:rPr>
@@ -522,7 +1152,7 @@
                 <w:noProof/>
                 <w:webHidden/>
               </w:rPr>
-              <w:t>3</w:t>
+              <w:t>4</w:t>
             </w:r>
             <w:r>
               <w:rPr>
@@ -545,13 +1175,13 @@
               <w:lang w:val="es-CO" w:eastAsia="es-CO"/>
             </w:rPr>
           </w:pPr>
-          <w:hyperlink w:anchor="_Toc143029261" w:history="1">
+          <w:hyperlink w:anchor="_Toc143540681" w:history="1">
             <w:r>
               <w:rPr>
                 <w:rStyle w:val="Hyperlink"/>
                 <w:noProof/>
               </w:rPr>
-              <w:t>Lazy Loading</w:t>
+              <w:t>Strategy Pattern, Behavioral pattern</w:t>
             </w:r>
             <w:r>
               <w:rPr>
@@ -572,7 +1202,7 @@
                 <w:noProof/>
                 <w:webHidden/>
               </w:rPr>
-              <w:instrText xml:space="preserve"> PAGEREF _Toc143029261 \h </w:instrText>
+              <w:instrText xml:space="preserve"> PAGEREF _Toc143540681 \h </w:instrText>
             </w:r>
             <w:r>
               <w:rPr>
@@ -592,7 +1222,7 @@
                 <w:noProof/>
                 <w:webHidden/>
               </w:rPr>
-              <w:t>3</w:t>
+              <w:t>4</w:t>
             </w:r>
             <w:r>
               <w:rPr>
@@ -615,13 +1245,13 @@
               <w:lang w:val="es-CO" w:eastAsia="es-CO"/>
             </w:rPr>
           </w:pPr>
-          <w:hyperlink w:anchor="_Toc143029262" w:history="1">
+          <w:hyperlink w:anchor="_Toc143540682" w:history="1">
             <w:r>
               <w:rPr>
                 <w:rStyle w:val="Hyperlink"/>
                 <w:noProof/>
               </w:rPr>
-              <w:t>Rip</w:t>
+              <w:t>Repository</w:t>
             </w:r>
             <w:r>
               <w:rPr>
@@ -642,7 +1272,7 @@
                 <w:noProof/>
                 <w:webHidden/>
               </w:rPr>
-              <w:instrText xml:space="preserve"> PAGEREF _Toc143029262 \h </w:instrText>
+              <w:instrText xml:space="preserve"> PAGEREF _Toc143540682 \h </w:instrText>
             </w:r>
             <w:r>
               <w:rPr>
@@ -662,7 +1292,7 @@
                 <w:noProof/>
                 <w:webHidden/>
               </w:rPr>
-              <w:t>3</w:t>
+              <w:t>4</w:t>
             </w:r>
             <w:r>
               <w:rPr>
@@ -685,13 +1315,13 @@
               <w:lang w:val="es-CO" w:eastAsia="es-CO"/>
             </w:rPr>
           </w:pPr>
-          <w:hyperlink w:anchor="_Toc143029263" w:history="1">
+          <w:hyperlink w:anchor="_Toc143540683" w:history="1">
             <w:r>
               <w:rPr>
                 <w:rStyle w:val="Hyperlink"/>
                 <w:noProof/>
               </w:rPr>
-              <w:t>Simple factory, Creational Pattern</w:t>
+              <w:t>Lazy Loading</w:t>
             </w:r>
             <w:r>
               <w:rPr>
@@ -712,7 +1342,7 @@
                 <w:noProof/>
                 <w:webHidden/>
               </w:rPr>
-              <w:instrText xml:space="preserve"> PAGEREF _Toc143029263 \h </w:instrText>
+              <w:instrText xml:space="preserve"> PAGEREF _Toc143540683 \h </w:instrText>
             </w:r>
             <w:r>
               <w:rPr>
@@ -732,7 +1362,7 @@
                 <w:noProof/>
                 <w:webHidden/>
               </w:rPr>
-              <w:t>3</w:t>
+              <w:t>4</w:t>
             </w:r>
             <w:r>
               <w:rPr>
@@ -755,13 +1385,13 @@
               <w:lang w:val="es-CO" w:eastAsia="es-CO"/>
             </w:rPr>
           </w:pPr>
-          <w:hyperlink w:anchor="_Toc143029264" w:history="1">
+          <w:hyperlink w:anchor="_Toc143540684" w:history="1">
             <w:r>
               <w:rPr>
                 <w:rStyle w:val="Hyperlink"/>
                 <w:noProof/>
               </w:rPr>
-              <w:t>IOC, Inversion of Control</w:t>
+              <w:t>Rip</w:t>
             </w:r>
             <w:r>
               <w:rPr>
@@ -782,7 +1412,7 @@
                 <w:noProof/>
                 <w:webHidden/>
               </w:rPr>
-              <w:instrText xml:space="preserve"> PAGEREF _Toc143029264 \h </w:instrText>
+              <w:instrText xml:space="preserve"> PAGEREF _Toc143540684 \h </w:instrText>
             </w:r>
             <w:r>
               <w:rPr>
@@ -802,7 +1432,7 @@
                 <w:noProof/>
                 <w:webHidden/>
               </w:rPr>
-              <w:t>3</w:t>
+              <w:t>4</w:t>
             </w:r>
             <w:r>
               <w:rPr>
@@ -825,13 +1455,13 @@
               <w:lang w:val="es-CO" w:eastAsia="es-CO"/>
             </w:rPr>
           </w:pPr>
-          <w:hyperlink w:anchor="_Toc143029265" w:history="1">
+          <w:hyperlink w:anchor="_Toc143540685" w:history="1">
             <w:r>
               <w:rPr>
                 <w:rStyle w:val="Hyperlink"/>
                 <w:noProof/>
               </w:rPr>
-              <w:t>Unit of work</w:t>
+              <w:t>IOC, Inversion of Control</w:t>
             </w:r>
             <w:r>
               <w:rPr>
@@ -852,7 +1482,7 @@
                 <w:noProof/>
                 <w:webHidden/>
               </w:rPr>
-              <w:instrText xml:space="preserve"> PAGEREF _Toc143029265 \h </w:instrText>
+              <w:instrText xml:space="preserve"> PAGEREF _Toc143540685 \h </w:instrText>
             </w:r>
             <w:r>
               <w:rPr>
@@ -872,7 +1502,7 @@
                 <w:noProof/>
                 <w:webHidden/>
               </w:rPr>
-              <w:t>3</w:t>
+              <w:t>5</w:t>
             </w:r>
             <w:r>
               <w:rPr>
@@ -895,13 +1525,13 @@
               <w:lang w:val="es-CO" w:eastAsia="es-CO"/>
             </w:rPr>
           </w:pPr>
-          <w:hyperlink w:anchor="_Toc143029266" w:history="1">
+          <w:hyperlink w:anchor="_Toc143540686" w:history="1">
             <w:r>
               <w:rPr>
                 <w:rStyle w:val="Hyperlink"/>
                 <w:noProof/>
               </w:rPr>
-              <w:t>Decorator</w:t>
+              <w:t>Unit of work</w:t>
             </w:r>
             <w:r>
               <w:rPr>
@@ -922,7 +1552,7 @@
                 <w:noProof/>
                 <w:webHidden/>
               </w:rPr>
-              <w:instrText xml:space="preserve"> PAGEREF _Toc143029266 \h </w:instrText>
+              <w:instrText xml:space="preserve"> PAGEREF _Toc143540686 \h </w:instrText>
             </w:r>
             <w:r>
               <w:rPr>
@@ -942,7 +1572,7 @@
                 <w:noProof/>
                 <w:webHidden/>
               </w:rPr>
-              <w:t>3</w:t>
+              <w:t>5</w:t>
             </w:r>
             <w:r>
               <w:rPr>
@@ -965,13 +1595,13 @@
               <w:lang w:val="es-CO" w:eastAsia="es-CO"/>
             </w:rPr>
           </w:pPr>
-          <w:hyperlink w:anchor="_Toc143029267" w:history="1">
+          <w:hyperlink w:anchor="_Toc143540687" w:history="1">
             <w:r>
               <w:rPr>
                 <w:rStyle w:val="Hyperlink"/>
                 <w:noProof/>
               </w:rPr>
-              <w:t>Iterator Pattern</w:t>
+              <w:t>Decorator</w:t>
             </w:r>
             <w:r>
               <w:rPr>
@@ -992,7 +1622,7 @@
                 <w:noProof/>
                 <w:webHidden/>
               </w:rPr>
-              <w:instrText xml:space="preserve"> PAGEREF _Toc143029267 \h </w:instrText>
+              <w:instrText xml:space="preserve"> PAGEREF _Toc143540687 \h </w:instrText>
             </w:r>
             <w:r>
               <w:rPr>
@@ -1012,7 +1642,7 @@
                 <w:noProof/>
                 <w:webHidden/>
               </w:rPr>
-              <w:t>3</w:t>
+              <w:t>5</w:t>
             </w:r>
             <w:r>
               <w:rPr>
@@ -1035,13 +1665,13 @@
               <w:lang w:val="es-CO" w:eastAsia="es-CO"/>
             </w:rPr>
           </w:pPr>
-          <w:hyperlink w:anchor="_Toc143029268" w:history="1">
+          <w:hyperlink w:anchor="_Toc143540688" w:history="1">
             <w:r>
               <w:rPr>
                 <w:rStyle w:val="Hyperlink"/>
                 <w:noProof/>
               </w:rPr>
-              <w:t>Prototype</w:t>
+              <w:t>Iterator Pattern</w:t>
             </w:r>
             <w:r>
               <w:rPr>
@@ -1062,7 +1692,7 @@
                 <w:noProof/>
                 <w:webHidden/>
               </w:rPr>
-              <w:instrText xml:space="preserve"> PAGEREF _Toc143029268 \h </w:instrText>
+              <w:instrText xml:space="preserve"> PAGEREF _Toc143540688 \h </w:instrText>
             </w:r>
             <w:r>
               <w:rPr>
@@ -1082,7 +1712,7 @@
                 <w:noProof/>
                 <w:webHidden/>
               </w:rPr>
-              <w:t>3</w:t>
+              <w:t>5</w:t>
             </w:r>
             <w:r>
               <w:rPr>
@@ -1105,7 +1735,7 @@
               <w:lang w:val="es-CO" w:eastAsia="es-CO"/>
             </w:rPr>
           </w:pPr>
-          <w:hyperlink w:anchor="_Toc143029269" w:history="1">
+          <w:hyperlink w:anchor="_Toc143540689" w:history="1">
             <w:r>
               <w:rPr>
                 <w:rStyle w:val="Hyperlink"/>
@@ -1132,7 +1762,7 @@
                 <w:noProof/>
                 <w:webHidden/>
               </w:rPr>
-              <w:instrText xml:space="preserve"> PAGEREF _Toc143029269 \h </w:instrText>
+              <w:instrText xml:space="preserve"> PAGEREF _Toc143540689 \h </w:instrText>
             </w:r>
             <w:r>
               <w:rPr>
@@ -1152,77 +1782,7 @@
                 <w:noProof/>
                 <w:webHidden/>
               </w:rPr>
-              <w:t>3</w:t>
-            </w:r>
-            <w:r>
-              <w:rPr>
-                <w:noProof/>
-                <w:webHidden/>
-              </w:rPr>
-              <w:fldChar w:fldCharType="end"/>
-            </w:r>
-          </w:hyperlink>
-        </w:p>
-        <w:p>
-          <w:pPr>
-            <w:pStyle w:val="TOC1"/>
-            <w:tabs>
-              <w:tab w:val="right" w:leader="dot" w:pos="8828"/>
-            </w:tabs>
-            <w:rPr>
-              <w:rFonts w:eastAsiaTheme="minorEastAsia"/>
-              <w:noProof/>
-              <w:lang w:val="es-CO" w:eastAsia="es-CO"/>
-            </w:rPr>
-          </w:pPr>
-          <w:hyperlink w:anchor="_Toc143029270" w:history="1">
-            <w:r>
-              <w:rPr>
-                <w:rStyle w:val="Hyperlink"/>
-                <w:noProof/>
-              </w:rPr>
-              <w:t>Ado Connection Example</w:t>
-            </w:r>
-            <w:r>
-              <w:rPr>
-                <w:noProof/>
-                <w:webHidden/>
-              </w:rPr>
-              <w:tab/>
-            </w:r>
-            <w:r>
-              <w:rPr>
-                <w:noProof/>
-                <w:webHidden/>
-              </w:rPr>
-              <w:fldChar w:fldCharType="begin"/>
-            </w:r>
-            <w:r>
-              <w:rPr>
-                <w:noProof/>
-                <w:webHidden/>
-              </w:rPr>
-              <w:instrText xml:space="preserve"> PAGEREF _Toc143029270 \h </w:instrText>
-            </w:r>
-            <w:r>
-              <w:rPr>
-                <w:noProof/>
-                <w:webHidden/>
-              </w:rPr>
-            </w:r>
-            <w:r>
-              <w:rPr>
-                <w:noProof/>
-                <w:webHidden/>
-              </w:rPr>
-              <w:fldChar w:fldCharType="separate"/>
-            </w:r>
-            <w:r>
-              <w:rPr>
-                <w:noProof/>
-                <w:webHidden/>
-              </w:rPr>
-              <w:t>4</w:t>
+              <w:t>5</w:t>
             </w:r>
             <w:r>
               <w:rPr>
@@ -1253,36 +1813,31 @@
     <w:p/>
     <w:p/>
     <w:p/>
-    <w:p/>
-    <w:p/>
-    <w:p/>
-    <w:p/>
     <w:p>
       <w:pPr>
         <w:pStyle w:val="Heading1"/>
       </w:pPr>
-      <w:r>
-        <w:lastRenderedPageBreak/>
+      <w:bookmarkStart w:id="0" w:name="_Toc143540665"/>
+      <w:r>
         <w:t>Type of Desing Pattern</w:t>
       </w:r>
+      <w:bookmarkEnd w:id="0"/>
     </w:p>
     <w:p>
       <w:r>
         <w:t>Creational, Structural and Behavioral Patterns</w:t>
       </w:r>
     </w:p>
-    <w:p/>
-    <w:p/>
     <w:p>
       <w:pPr>
         <w:pStyle w:val="Heading1"/>
       </w:pPr>
-      <w:bookmarkStart w:id="0" w:name="_Toc143029254"/>
+      <w:bookmarkStart w:id="1" w:name="_Toc143540666"/>
       <w:proofErr w:type="spellStart"/>
       <w:r>
         <w:t>CoolShop</w:t>
       </w:r>
-      <w:bookmarkEnd w:id="0"/>
+      <w:bookmarkEnd w:id="1"/>
       <w:proofErr w:type="spellEnd"/>
       <w:r>
         <w:t xml:space="preserve"> </w:t>
@@ -1346,9 +1901,9 @@
           <w:noProof/>
         </w:rPr>
         <w:drawing>
-          <wp:inline distT="0" distB="0" distL="0" distR="0" wp14:anchorId="7645C806" wp14:editId="04B67909">
-            <wp:extent cx="4161646" cy="2302329"/>
-            <wp:effectExtent l="0" t="0" r="0" b="3175"/>
+          <wp:inline distT="0" distB="0" distL="0" distR="0" wp14:anchorId="7645C806" wp14:editId="5D4F2A8A">
+            <wp:extent cx="3646714" cy="2017455"/>
+            <wp:effectExtent l="0" t="0" r="0" b="1905"/>
             <wp:docPr id="598785497" name="Picture 1"/>
             <wp:cNvGraphicFramePr>
               <a:graphicFrameLocks xmlns:a="http://schemas.openxmlformats.org/drawingml/2006/main" noChangeAspect="1"/>
@@ -1369,7 +1924,7 @@
                   <pic:spPr>
                     <a:xfrm>
                       <a:off x="0" y="0"/>
-                      <a:ext cx="4175327" cy="2309897"/>
+                      <a:ext cx="3664796" cy="2027458"/>
                     </a:xfrm>
                     <a:prstGeom prst="rect">
                       <a:avLst/>
@@ -1386,11 +1941,11 @@
       <w:pPr>
         <w:pStyle w:val="Heading1"/>
       </w:pPr>
-      <w:bookmarkStart w:id="1" w:name="_Toc143029255"/>
+      <w:bookmarkStart w:id="2" w:name="_Toc143540667"/>
       <w:r>
         <w:t>Domain driven development</w:t>
       </w:r>
-      <w:bookmarkEnd w:id="1"/>
+      <w:bookmarkEnd w:id="2"/>
       <w:r>
         <w:t xml:space="preserve"> </w:t>
       </w:r>
@@ -1407,362 +1962,12 @@
       <w:pPr>
         <w:pStyle w:val="Heading1"/>
       </w:pPr>
-      <w:bookmarkStart w:id="2" w:name="_Toc143029256"/>
-      <w:r>
-        <w:t>Factory Method</w:t>
-      </w:r>
-      <w:bookmarkEnd w:id="2"/>
-    </w:p>
-    <w:p>
-      <w:r>
-        <w:t xml:space="preserve">The Factory Method defines an interface for creating objects, but </w:t>
-      </w:r>
-      <w:proofErr w:type="spellStart"/>
-      <w:r>
-        <w:t>lets</w:t>
-      </w:r>
-      <w:proofErr w:type="spellEnd"/>
-      <w:r>
-        <w:t xml:space="preserve"> subclasses decide which classes to </w:t>
-      </w:r>
-      <w:proofErr w:type="gramStart"/>
-      <w:r>
-        <w:t>instantiate</w:t>
-      </w:r>
-      <w:proofErr w:type="gramEnd"/>
-    </w:p>
-    <w:p>
-      <w:pPr>
-        <w:pStyle w:val="Heading1"/>
-      </w:pPr>
-      <w:bookmarkStart w:id="3" w:name="_Toc143029257"/>
-      <w:r>
-        <w:t xml:space="preserve">Mediator </w:t>
-      </w:r>
-      <w:r>
-        <w:t>Pattern</w:t>
-      </w:r>
-      <w:bookmarkEnd w:id="3"/>
-    </w:p>
-    <w:p>
-      <w:r>
-        <w:t>Handle all the communication between difference components.</w:t>
-      </w:r>
-    </w:p>
-    <w:p>
-      <w:pPr>
-        <w:pStyle w:val="Heading1"/>
-      </w:pPr>
-      <w:bookmarkStart w:id="4" w:name="_Toc143029258"/>
-      <w:r>
-        <w:lastRenderedPageBreak/>
-        <w:t>Strategy Pattern, Behavioral pattern</w:t>
-      </w:r>
-      <w:bookmarkEnd w:id="4"/>
-    </w:p>
-    <w:p>
-      <w:r>
-        <w:t>This is a behavioral pattern witch help to select algorithms on runtime.</w:t>
-      </w:r>
-      <w:r>
-        <w:t xml:space="preserve"> It chooses algorithms</w:t>
-      </w:r>
-      <w:r>
-        <w:t xml:space="preserve"> </w:t>
-      </w:r>
-      <w:r>
-        <w:t>dynamically.</w:t>
-      </w:r>
-    </w:p>
-    <w:p>
-      <w:pPr>
-        <w:pStyle w:val="Heading1"/>
-      </w:pPr>
-      <w:bookmarkStart w:id="5" w:name="_Toc143029259"/>
-      <w:r>
-        <w:t>Repository</w:t>
-      </w:r>
-      <w:bookmarkEnd w:id="5"/>
-    </w:p>
-    <w:p>
-      <w:r>
-        <w:t xml:space="preserve">It creates a </w:t>
-      </w:r>
-      <w:r>
-        <w:t>commons interface</w:t>
-      </w:r>
-      <w:r>
-        <w:t>, a common base point for creating a differences type of concrete data access methods.</w:t>
-      </w:r>
-    </w:p>
-    <w:p>
-      <w:pPr>
-        <w:pStyle w:val="Heading1"/>
-      </w:pPr>
-      <w:bookmarkStart w:id="6" w:name="_Toc143029260"/>
-      <w:r>
-        <w:t>Adapter Pattern</w:t>
-      </w:r>
-      <w:bookmarkEnd w:id="6"/>
-    </w:p>
-    <w:p>
-      <w:r>
-        <w:t xml:space="preserve">Helps to work in a </w:t>
-      </w:r>
-      <w:r>
-        <w:t>unified</w:t>
-      </w:r>
-      <w:r>
-        <w:t xml:space="preserve"> way when we have incompatible interfaces</w:t>
-      </w:r>
-      <w:r>
-        <w:t xml:space="preserve"> from tree party</w:t>
-      </w:r>
-      <w:r>
-        <w:t xml:space="preserve">. For </w:t>
-      </w:r>
-      <w:r>
-        <w:t>example,</w:t>
-      </w:r>
-      <w:r>
-        <w:t xml:space="preserve"> </w:t>
-      </w:r>
-      <w:r>
-        <w:t>we</w:t>
-      </w:r>
-      <w:r>
-        <w:t xml:space="preserve"> retrieve</w:t>
-      </w:r>
-      <w:r>
-        <w:t>d</w:t>
-      </w:r>
-      <w:r>
-        <w:t xml:space="preserve"> data in Json and xml format but we mapped </w:t>
-      </w:r>
-      <w:r>
-        <w:t xml:space="preserve">this </w:t>
-      </w:r>
-      <w:proofErr w:type="gramStart"/>
-      <w:r>
-        <w:t>both</w:t>
-      </w:r>
-      <w:r>
-        <w:t xml:space="preserve">  </w:t>
-      </w:r>
-      <w:r>
-        <w:t>types</w:t>
-      </w:r>
-      <w:proofErr w:type="gramEnd"/>
-      <w:r>
-        <w:t xml:space="preserve"> into a common object.</w:t>
-      </w:r>
-    </w:p>
-    <w:p>
-      <w:pPr>
-        <w:pStyle w:val="Heading1"/>
-      </w:pPr>
-      <w:bookmarkStart w:id="7" w:name="_Toc143029261"/>
-      <w:r>
-        <w:t>Lazy Loading</w:t>
-      </w:r>
-      <w:bookmarkEnd w:id="7"/>
-      <w:r>
-        <w:t xml:space="preserve"> </w:t>
-      </w:r>
-    </w:p>
-    <w:p>
-      <w:r>
-        <w:t xml:space="preserve">Load static information just ones. </w:t>
-      </w:r>
-    </w:p>
-    <w:p>
-      <w:pPr>
-        <w:pStyle w:val="Heading1"/>
-      </w:pPr>
-      <w:bookmarkStart w:id="8" w:name="_Toc143029262"/>
-      <w:r>
-        <w:t>Rip</w:t>
-      </w:r>
-      <w:bookmarkEnd w:id="8"/>
-      <w:r>
-        <w:t xml:space="preserve"> </w:t>
-      </w:r>
-    </w:p>
-    <w:p>
-      <w:r>
-        <w:t xml:space="preserve">Replacing If condition with polymorphism </w:t>
-      </w:r>
-    </w:p>
-    <w:p>
-      <w:pPr>
-        <w:pStyle w:val="Heading1"/>
-      </w:pPr>
-      <w:bookmarkStart w:id="9" w:name="_Toc143029263"/>
-      <w:r>
-        <w:t>Simple factory</w:t>
-      </w:r>
-      <w:r>
-        <w:t>, Creational Pattern</w:t>
-      </w:r>
-      <w:bookmarkEnd w:id="9"/>
-    </w:p>
-    <w:p>
-      <w:r>
-        <w:t>Create a new object in a difference class.</w:t>
-      </w:r>
-    </w:p>
-    <w:p>
-      <w:pPr>
-        <w:pStyle w:val="Heading1"/>
-      </w:pPr>
-      <w:bookmarkStart w:id="10" w:name="_Toc143029264"/>
-      <w:r>
-        <w:t>IOC, Inversion of Control</w:t>
-      </w:r>
-      <w:bookmarkEnd w:id="10"/>
-    </w:p>
-    <w:p>
-      <w:r>
-        <w:t>Solid Principle</w:t>
-      </w:r>
-      <w:r>
-        <w:t xml:space="preserve">, take this unnecessary logic for this class and put it in another place. </w:t>
-      </w:r>
-    </w:p>
-    <w:p>
-      <w:pPr>
-        <w:pStyle w:val="Heading1"/>
-      </w:pPr>
-      <w:bookmarkStart w:id="11" w:name="_Toc143029265"/>
-      <w:r>
-        <w:t>Unit of work</w:t>
-      </w:r>
-      <w:bookmarkEnd w:id="11"/>
-      <w:r>
-        <w:t xml:space="preserve"> </w:t>
-      </w:r>
-    </w:p>
-    <w:p>
-      <w:r>
-        <w:t>Solve the problems of repository pattern, create a single transaction</w:t>
-      </w:r>
-      <w:r>
-        <w:t xml:space="preserve"> for difference </w:t>
-      </w:r>
-      <w:proofErr w:type="gramStart"/>
-      <w:r>
-        <w:t>repositories</w:t>
-      </w:r>
-      <w:proofErr w:type="gramEnd"/>
-    </w:p>
-    <w:p>
-      <w:pPr>
-        <w:pStyle w:val="Heading1"/>
-      </w:pPr>
-      <w:bookmarkStart w:id="12" w:name="_Toc143029266"/>
-      <w:r>
-        <w:t>Decorator</w:t>
-      </w:r>
-      <w:bookmarkEnd w:id="12"/>
-      <w:r>
-        <w:t xml:space="preserve"> </w:t>
-      </w:r>
-    </w:p>
-    <w:p>
-      <w:r>
-        <w:t xml:space="preserve">Adding </w:t>
-      </w:r>
-      <w:r>
-        <w:t>behavior</w:t>
-      </w:r>
-      <w:r>
-        <w:t xml:space="preserve"> </w:t>
-      </w:r>
-      <w:r>
-        <w:t>by using separate class</w:t>
-      </w:r>
-    </w:p>
-    <w:p>
-      <w:pPr>
-        <w:pStyle w:val="Heading1"/>
-      </w:pPr>
-      <w:bookmarkStart w:id="13" w:name="_Toc143029267"/>
-      <w:r>
-        <w:t>Iterator Pattern</w:t>
-      </w:r>
-      <w:bookmarkEnd w:id="13"/>
-    </w:p>
-    <w:p>
-      <w:r>
-        <w:t xml:space="preserve">When just need </w:t>
-      </w:r>
-      <w:r>
-        <w:t>to iterate</w:t>
-      </w:r>
-      <w:r>
-        <w:t xml:space="preserve"> over a list, do not allow add, remove end other method, just iterate.</w:t>
-      </w:r>
-      <w:r>
-        <w:t xml:space="preserve"> </w:t>
-      </w:r>
-      <w:r>
-        <w:rPr>
-          <w:b/>
-          <w:bCs/>
-        </w:rPr>
-        <w:t>Enumerable or Enumerator</w:t>
-      </w:r>
-      <w:r>
-        <w:rPr>
-          <w:b/>
-          <w:bCs/>
-        </w:rPr>
-        <w:t xml:space="preserve"> </w:t>
-      </w:r>
-      <w:r>
-        <w:t>encapsulate ADD, REMOVE methods.</w:t>
-      </w:r>
-    </w:p>
-    <w:p>
-      <w:pPr>
-        <w:pStyle w:val="Heading1"/>
-      </w:pPr>
-      <w:bookmarkStart w:id="14" w:name="_Toc143029268"/>
-      <w:r>
-        <w:t>Prototype</w:t>
-      </w:r>
-      <w:bookmarkEnd w:id="14"/>
-    </w:p>
-    <w:p>
-      <w:r>
-        <w:t>Create a new copy of the object (Clone an object)</w:t>
-      </w:r>
-    </w:p>
-    <w:p>
-      <w:pPr>
-        <w:pStyle w:val="Heading1"/>
-      </w:pPr>
-      <w:bookmarkStart w:id="15" w:name="_Toc143029269"/>
-      <w:r>
-        <w:t>Memento</w:t>
-      </w:r>
-      <w:bookmarkEnd w:id="15"/>
-    </w:p>
-    <w:p>
-      <w:r>
-        <w:t>To reverse back to any old estate of one object</w:t>
-      </w:r>
-    </w:p>
-    <w:p>
-      <w:pPr>
-        <w:pStyle w:val="Heading1"/>
-      </w:pPr>
-      <w:bookmarkStart w:id="16" w:name="_Toc143029270"/>
+      <w:bookmarkStart w:id="3" w:name="_Toc143540668"/>
       <w:r>
         <w:lastRenderedPageBreak/>
         <w:t>Ado Connection Example</w:t>
       </w:r>
-      <w:bookmarkEnd w:id="16"/>
+      <w:bookmarkEnd w:id="3"/>
       <w:r>
         <w:t xml:space="preserve"> </w:t>
       </w:r>
@@ -1773,10 +1978,10 @@
           <w:noProof/>
         </w:rPr>
         <w:drawing>
-          <wp:inline distT="0" distB="0" distL="0" distR="0" wp14:anchorId="672636BE" wp14:editId="41AEF92C">
-            <wp:extent cx="5612130" cy="3021965"/>
-            <wp:effectExtent l="0" t="0" r="7620" b="6985"/>
-            <wp:docPr id="1088790943" name="Picture 1"/>
+          <wp:inline distT="0" distB="0" distL="0" distR="0" wp14:anchorId="599B8BC5" wp14:editId="1791F730">
+            <wp:extent cx="4437411" cy="2389414"/>
+            <wp:effectExtent l="0" t="0" r="1270" b="0"/>
+            <wp:docPr id="1088790943" name="Picture 1" descr="A computer screen shot of text&#10;&#10;Description automatically generated"/>
             <wp:cNvGraphicFramePr>
               <a:graphicFrameLocks xmlns:a="http://schemas.openxmlformats.org/drawingml/2006/main" noChangeAspect="1"/>
             </wp:cNvGraphicFramePr>
@@ -1784,7 +1989,7 @@
               <a:graphicData uri="http://schemas.openxmlformats.org/drawingml/2006/picture">
                 <pic:pic xmlns:pic="http://schemas.openxmlformats.org/drawingml/2006/picture">
                   <pic:nvPicPr>
-                    <pic:cNvPr id="1088790943" name=""/>
+                    <pic:cNvPr id="1088790943" name="Picture 1" descr="A computer screen shot of text&#10;&#10;Description automatically generated"/>
                     <pic:cNvPicPr/>
                   </pic:nvPicPr>
                   <pic:blipFill>
@@ -1796,7 +2001,7 @@
                   <pic:spPr>
                     <a:xfrm>
                       <a:off x="0" y="0"/>
-                      <a:ext cx="5612130" cy="3021965"/>
+                      <a:ext cx="4465705" cy="2404649"/>
                     </a:xfrm>
                     <a:prstGeom prst="rect">
                       <a:avLst/>
@@ -1809,6 +2014,633 @@
         </w:drawing>
       </w:r>
     </w:p>
+    <w:p/>
+    <w:p>
+      <w:pPr>
+        <w:pStyle w:val="Heading1"/>
+      </w:pPr>
+      <w:bookmarkStart w:id="4" w:name="_Toc143540669"/>
+      <w:r>
+        <w:t>Creational Pattern</w:t>
+      </w:r>
+      <w:bookmarkEnd w:id="4"/>
+    </w:p>
+    <w:p>
+      <w:pPr>
+        <w:pStyle w:val="Heading2"/>
+      </w:pPr>
+      <w:bookmarkStart w:id="5" w:name="_Toc143540670"/>
+      <w:r>
+        <w:t>Simple factory</w:t>
+      </w:r>
+      <w:bookmarkEnd w:id="5"/>
+      <w:r>
+        <w:t xml:space="preserve"> </w:t>
+      </w:r>
+    </w:p>
+    <w:p>
+      <w:r>
+        <w:t>Create a new object in a different class.</w:t>
+      </w:r>
+    </w:p>
+    <w:p>
+      <w:pPr>
+        <w:pStyle w:val="Heading2"/>
+      </w:pPr>
+      <w:bookmarkStart w:id="6" w:name="_Toc143540671"/>
+      <w:r>
+        <w:t>Factory Method</w:t>
+      </w:r>
+      <w:r>
+        <w:t xml:space="preserve"> Pattern</w:t>
+      </w:r>
+      <w:bookmarkEnd w:id="6"/>
+      <w:r>
+        <w:t xml:space="preserve"> </w:t>
+      </w:r>
+    </w:p>
+    <w:p>
+      <w:r>
+        <w:t xml:space="preserve">The Factory Method defines an interface for creating objects, but </w:t>
+      </w:r>
+      <w:proofErr w:type="spellStart"/>
+      <w:r>
+        <w:t>lets</w:t>
+      </w:r>
+      <w:proofErr w:type="spellEnd"/>
+      <w:r>
+        <w:t xml:space="preserve"> subclasses decide which classes to instantiate</w:t>
+      </w:r>
+      <w:r>
+        <w:t xml:space="preserve">. The Factory method lets a class defer </w:t>
+      </w:r>
+      <w:r>
+        <w:t>instantiation</w:t>
+      </w:r>
+      <w:r>
+        <w:t xml:space="preserve"> to </w:t>
+      </w:r>
+      <w:r>
+        <w:t>subclass.</w:t>
+      </w:r>
+    </w:p>
+    <w:p>
+      <w:pPr>
+        <w:pStyle w:val="Heading2"/>
+      </w:pPr>
+      <w:bookmarkStart w:id="7" w:name="_Toc143540672"/>
+      <w:r>
+        <w:t>Abstract Factory Pattern</w:t>
+      </w:r>
+      <w:bookmarkEnd w:id="7"/>
+      <w:r>
+        <w:t xml:space="preserve"> </w:t>
+      </w:r>
+    </w:p>
+    <w:p>
+      <w:r>
+        <w:t>Provide an interface for creating families of related or dependent objects without specifying their concrete class.</w:t>
+      </w:r>
+    </w:p>
+    <w:p>
+      <w:pPr>
+        <w:pStyle w:val="Heading2"/>
+      </w:pPr>
+      <w:bookmarkStart w:id="8" w:name="_Toc143540673"/>
+      <w:r>
+        <w:t>Builder Pattern</w:t>
+      </w:r>
+      <w:bookmarkEnd w:id="8"/>
+    </w:p>
+    <w:p>
+      <w:r>
+        <w:t>Help us to separate the construction of a complex object from its representation. The same construction process can create difference representations.</w:t>
+      </w:r>
+      <w:r>
+        <w:t xml:space="preserve"> </w:t>
+      </w:r>
+      <w:r>
+        <w:t xml:space="preserve">Common steps for creating </w:t>
+      </w:r>
+      <w:proofErr w:type="gramStart"/>
+      <w:r>
+        <w:t>difference</w:t>
+      </w:r>
+      <w:r>
+        <w:t>s</w:t>
+      </w:r>
+      <w:proofErr w:type="gramEnd"/>
+      <w:r>
+        <w:t xml:space="preserve"> objects</w:t>
+      </w:r>
+      <w:r>
+        <w:t>.</w:t>
+      </w:r>
+    </w:p>
+    <w:p>
+      <w:r>
+        <w:rPr>
+          <w:b/>
+          <w:bCs/>
+        </w:rPr>
+        <w:t>Builder</w:t>
+      </w:r>
+      <w:r>
+        <w:t xml:space="preserve"> = Is responsible for defining the construction process for individual parts </w:t>
+      </w:r>
+    </w:p>
+    <w:p>
+      <w:r>
+        <w:rPr>
+          <w:b/>
+          <w:bCs/>
+        </w:rPr>
+        <w:t>Director</w:t>
+      </w:r>
+      <w:r>
+        <w:t xml:space="preserve"> = take those individual processes from the builder and </w:t>
+      </w:r>
+      <w:proofErr w:type="gramStart"/>
+      <w:r>
+        <w:t>defines</w:t>
+      </w:r>
+      <w:proofErr w:type="gramEnd"/>
+      <w:r>
+        <w:t xml:space="preserve"> the sequence to build the product.</w:t>
+      </w:r>
+    </w:p>
+    <w:p>
+      <w:r>
+        <w:rPr>
+          <w:b/>
+          <w:bCs/>
+        </w:rPr>
+        <w:t xml:space="preserve">Product </w:t>
+      </w:r>
+      <w:r>
+        <w:rPr>
+          <w:b/>
+          <w:bCs/>
+        </w:rPr>
+        <w:t xml:space="preserve">= </w:t>
+      </w:r>
+      <w:r>
+        <w:t>Is the final object which is produced from the builder and direction coordination.</w:t>
+      </w:r>
+    </w:p>
+    <w:p>
+      <w:pPr>
+        <w:pStyle w:val="Heading2"/>
+      </w:pPr>
+      <w:bookmarkStart w:id="9" w:name="_Toc143540674"/>
+      <w:r>
+        <w:t>Prototype</w:t>
+      </w:r>
+      <w:bookmarkEnd w:id="9"/>
+      <w:r>
+        <w:t xml:space="preserve"> </w:t>
+      </w:r>
+    </w:p>
+    <w:p>
+      <w:r>
+        <w:t>Create a new copy of the object (Clone an object)</w:t>
+      </w:r>
+      <w:r>
+        <w:t xml:space="preserve">. By cloning, any changes to the cloned object does not affect the original object. </w:t>
+      </w:r>
+    </w:p>
+    <w:p>
+      <w:pPr>
+        <w:rPr>
+          <w:b/>
+          <w:bCs/>
+        </w:rPr>
+      </w:pPr>
+      <w:r>
+        <w:rPr>
+          <w:b/>
+          <w:bCs/>
+        </w:rPr>
+        <w:t>Shallow Cloning</w:t>
+      </w:r>
+    </w:p>
+    <w:p>
+      <w:r>
+        <w:lastRenderedPageBreak/>
+        <w:t xml:space="preserve">Only the parent is cloning. By using </w:t>
+      </w:r>
+      <w:proofErr w:type="spellStart"/>
+      <w:r>
+        <w:t>MemberwiseClone</w:t>
+      </w:r>
+      <w:proofErr w:type="spellEnd"/>
+    </w:p>
+    <w:p>
+      <w:pPr>
+        <w:rPr>
+          <w:b/>
+          <w:bCs/>
+        </w:rPr>
+      </w:pPr>
+      <w:r>
+        <w:rPr>
+          <w:b/>
+          <w:bCs/>
+        </w:rPr>
+        <w:t>Deep Cloning</w:t>
+      </w:r>
+    </w:p>
+    <w:p>
+      <w:r>
+        <w:t>The parent and child object are cloning</w:t>
+      </w:r>
+      <w:r>
+        <w:t>.</w:t>
+      </w:r>
+    </w:p>
+    <w:p>
+      <w:pPr>
+        <w:pStyle w:val="Heading2"/>
+      </w:pPr>
+      <w:bookmarkStart w:id="10" w:name="_Toc143540675"/>
+      <w:r>
+        <w:t>Singleton Pattern</w:t>
+      </w:r>
+      <w:bookmarkEnd w:id="10"/>
+      <w:r>
+        <w:t xml:space="preserve"> </w:t>
+      </w:r>
+    </w:p>
+    <w:p>
+      <w:r>
+        <w:t xml:space="preserve">Only one instance of the object </w:t>
+      </w:r>
+      <w:proofErr w:type="gramStart"/>
+      <w:r>
+        <w:t>share</w:t>
+      </w:r>
+      <w:proofErr w:type="gramEnd"/>
+      <w:r>
+        <w:t xml:space="preserve"> for the hole application.</w:t>
+      </w:r>
+      <w:r>
+        <w:t xml:space="preserve"> Global Data</w:t>
+      </w:r>
+      <w:r>
+        <w:t>.</w:t>
+      </w:r>
+    </w:p>
+    <w:p>
+      <w:r>
+        <w:t>No client can create an instance of this object</w:t>
+      </w:r>
+      <w:r>
+        <w:t xml:space="preserve"> from outside</w:t>
+      </w:r>
+      <w:r>
+        <w:t>.</w:t>
+      </w:r>
+    </w:p>
+    <w:p>
+      <w:r>
+        <w:t xml:space="preserve">Static keywork </w:t>
+      </w:r>
+      <w:proofErr w:type="gramStart"/>
+      <w:r>
+        <w:t>create</w:t>
+      </w:r>
+      <w:proofErr w:type="gramEnd"/>
+      <w:r>
+        <w:t xml:space="preserve"> only one instance of one object.</w:t>
+      </w:r>
+    </w:p>
+    <w:p/>
+    <w:p/>
+    <w:p>
+      <w:pPr>
+        <w:pStyle w:val="Heading1"/>
+      </w:pPr>
+      <w:bookmarkStart w:id="11" w:name="_Toc143540676"/>
+      <w:r>
+        <w:t>Structural Pattern</w:t>
+      </w:r>
+      <w:bookmarkEnd w:id="11"/>
+    </w:p>
+    <w:p>
+      <w:pPr>
+        <w:pStyle w:val="Heading2"/>
+      </w:pPr>
+      <w:bookmarkStart w:id="12" w:name="_Toc143540677"/>
+      <w:r>
+        <w:t>Adapter Pattern</w:t>
+      </w:r>
+      <w:bookmarkEnd w:id="12"/>
+    </w:p>
+    <w:p>
+      <w:r>
+        <w:t xml:space="preserve">Helps to work in a </w:t>
+      </w:r>
+      <w:r>
+        <w:t>unified</w:t>
+      </w:r>
+      <w:r>
+        <w:t xml:space="preserve"> way when we have incompatible interfaces from tree party. For example, we retrieved data in Json and xml </w:t>
+      </w:r>
+      <w:proofErr w:type="gramStart"/>
+      <w:r>
+        <w:t>format</w:t>
+      </w:r>
+      <w:proofErr w:type="gramEnd"/>
+      <w:r>
+        <w:t xml:space="preserve"> but we </w:t>
+      </w:r>
+      <w:proofErr w:type="gramStart"/>
+      <w:r>
+        <w:t>mapped this</w:t>
+      </w:r>
+      <w:proofErr w:type="gramEnd"/>
+      <w:r>
+        <w:t xml:space="preserve"> </w:t>
+      </w:r>
+      <w:r>
+        <w:t>both types</w:t>
+      </w:r>
+      <w:r>
+        <w:t xml:space="preserve"> into a common object.</w:t>
+      </w:r>
+    </w:p>
+    <w:p>
+      <w:pPr>
+        <w:pStyle w:val="Heading2"/>
+      </w:pPr>
+      <w:bookmarkStart w:id="13" w:name="_Toc143540678"/>
+      <w:r>
+        <w:t>Bridge Pattern</w:t>
+      </w:r>
+      <w:bookmarkEnd w:id="13"/>
+    </w:p>
+    <w:p>
+      <w:r>
+        <w:t>Helps us to decouple the abstraction from implementation.</w:t>
+      </w:r>
+    </w:p>
+    <w:p>
+      <w:pPr>
+        <w:pStyle w:val="Heading2"/>
+      </w:pPr>
+      <w:bookmarkStart w:id="14" w:name="_Toc143540679"/>
+      <w:r>
+        <w:t>Composite Pattern</w:t>
+      </w:r>
+      <w:bookmarkEnd w:id="14"/>
+    </w:p>
+    <w:p>
+      <w:r>
+        <w:t xml:space="preserve">Treating difference objects in a similar fashion. </w:t>
+      </w:r>
+      <w:r>
+        <w:t xml:space="preserve">Is just an </w:t>
+      </w:r>
+      <w:r>
+        <w:t>i</w:t>
+      </w:r>
+      <w:r>
+        <w:t xml:space="preserve">nterface </w:t>
+      </w:r>
+      <w:proofErr w:type="gramStart"/>
+      <w:r>
+        <w:t>implementation</w:t>
+      </w:r>
+      <w:proofErr w:type="gramEnd"/>
+    </w:p>
+    <w:p>
+      <w:pPr>
+        <w:pStyle w:val="Heading1"/>
+      </w:pPr>
+      <w:bookmarkStart w:id="15" w:name="_Toc143540680"/>
+      <w:r>
+        <w:t xml:space="preserve">Mediator </w:t>
+      </w:r>
+      <w:r>
+        <w:t>Pattern</w:t>
+      </w:r>
+      <w:bookmarkEnd w:id="15"/>
+    </w:p>
+    <w:p>
+      <w:r>
+        <w:t>Handle all the communication between difference components.</w:t>
+      </w:r>
+    </w:p>
+    <w:p>
+      <w:pPr>
+        <w:pStyle w:val="Heading1"/>
+      </w:pPr>
+      <w:bookmarkStart w:id="16" w:name="_Toc143540681"/>
+      <w:r>
+        <w:t>Strategy Pattern, Behavioral pattern</w:t>
+      </w:r>
+      <w:bookmarkEnd w:id="16"/>
+    </w:p>
+    <w:p>
+      <w:r>
+        <w:t>This is a behavioral pattern witch help to select algorithms on runtime.</w:t>
+      </w:r>
+      <w:r>
+        <w:t xml:space="preserve"> It chooses algorithms</w:t>
+      </w:r>
+      <w:r>
+        <w:t xml:space="preserve"> </w:t>
+      </w:r>
+      <w:r>
+        <w:t>dynamically.</w:t>
+      </w:r>
+    </w:p>
+    <w:p>
+      <w:pPr>
+        <w:pStyle w:val="Heading1"/>
+      </w:pPr>
+      <w:bookmarkStart w:id="17" w:name="_Toc143540682"/>
+      <w:r>
+        <w:t>Repository</w:t>
+      </w:r>
+      <w:bookmarkEnd w:id="17"/>
+    </w:p>
+    <w:p>
+      <w:r>
+        <w:t xml:space="preserve">It creates a </w:t>
+      </w:r>
+      <w:r>
+        <w:t>commons interface</w:t>
+      </w:r>
+      <w:r>
+        <w:t>, a common base point for creating a differences type of concrete data access methods.</w:t>
+      </w:r>
+    </w:p>
+    <w:p>
+      <w:pPr>
+        <w:pStyle w:val="Heading1"/>
+      </w:pPr>
+      <w:bookmarkStart w:id="18" w:name="_Toc143540683"/>
+      <w:r>
+        <w:t>Lazy Loading</w:t>
+      </w:r>
+      <w:bookmarkEnd w:id="18"/>
+      <w:r>
+        <w:t xml:space="preserve"> </w:t>
+      </w:r>
+    </w:p>
+    <w:p>
+      <w:r>
+        <w:t xml:space="preserve">Load static information just ones. </w:t>
+      </w:r>
+    </w:p>
+    <w:p>
+      <w:pPr>
+        <w:pStyle w:val="Heading1"/>
+      </w:pPr>
+      <w:bookmarkStart w:id="19" w:name="_Toc143540684"/>
+      <w:r>
+        <w:t>Rip</w:t>
+      </w:r>
+      <w:bookmarkEnd w:id="19"/>
+      <w:r>
+        <w:t xml:space="preserve"> </w:t>
+      </w:r>
+    </w:p>
+    <w:p>
+      <w:r>
+        <w:t xml:space="preserve">Replacing If condition with polymorphism </w:t>
+      </w:r>
+    </w:p>
+    <w:p>
+      <w:pPr>
+        <w:pStyle w:val="Heading1"/>
+      </w:pPr>
+      <w:bookmarkStart w:id="20" w:name="_Toc143540685"/>
+      <w:r>
+        <w:lastRenderedPageBreak/>
+        <w:t>IOC, Inversion of Control</w:t>
+      </w:r>
+      <w:bookmarkEnd w:id="20"/>
+    </w:p>
+    <w:p>
+      <w:r>
+        <w:t>Solid Principle</w:t>
+      </w:r>
+      <w:r>
+        <w:t xml:space="preserve">, take this unnecessary logic for this class and put it in another place. </w:t>
+      </w:r>
+    </w:p>
+    <w:p>
+      <w:pPr>
+        <w:pStyle w:val="Heading1"/>
+      </w:pPr>
+      <w:bookmarkStart w:id="21" w:name="_Toc143540686"/>
+      <w:r>
+        <w:t>Unit of work</w:t>
+      </w:r>
+      <w:bookmarkEnd w:id="21"/>
+      <w:r>
+        <w:t xml:space="preserve"> </w:t>
+      </w:r>
+    </w:p>
+    <w:p>
+      <w:r>
+        <w:t>Solve the problems of repository pattern, create a single transaction</w:t>
+      </w:r>
+      <w:r>
+        <w:t xml:space="preserve"> for difference </w:t>
+      </w:r>
+      <w:proofErr w:type="gramStart"/>
+      <w:r>
+        <w:t>repositories</w:t>
+      </w:r>
+      <w:proofErr w:type="gramEnd"/>
+    </w:p>
+    <w:p>
+      <w:pPr>
+        <w:pStyle w:val="Heading1"/>
+      </w:pPr>
+      <w:bookmarkStart w:id="22" w:name="_Toc143540687"/>
+      <w:r>
+        <w:t>Decorator</w:t>
+      </w:r>
+      <w:bookmarkEnd w:id="22"/>
+      <w:r>
+        <w:t xml:space="preserve"> </w:t>
+      </w:r>
+    </w:p>
+    <w:p>
+      <w:r>
+        <w:t xml:space="preserve">Adding </w:t>
+      </w:r>
+      <w:r>
+        <w:t>behavior</w:t>
+      </w:r>
+      <w:r>
+        <w:t xml:space="preserve"> </w:t>
+      </w:r>
+      <w:r>
+        <w:t>by using separate class</w:t>
+      </w:r>
+    </w:p>
+    <w:p>
+      <w:pPr>
+        <w:pStyle w:val="Heading1"/>
+      </w:pPr>
+      <w:bookmarkStart w:id="23" w:name="_Toc143540688"/>
+      <w:r>
+        <w:t>Iterator Pattern</w:t>
+      </w:r>
+      <w:bookmarkEnd w:id="23"/>
+    </w:p>
+    <w:p>
+      <w:r>
+        <w:t xml:space="preserve">When just need </w:t>
+      </w:r>
+      <w:r>
+        <w:t>to iterate</w:t>
+      </w:r>
+      <w:r>
+        <w:t xml:space="preserve"> over a list, do not allow add, remove end other method, just iterate.</w:t>
+      </w:r>
+      <w:r>
+        <w:t xml:space="preserve"> </w:t>
+      </w:r>
+      <w:r>
+        <w:rPr>
+          <w:b/>
+          <w:bCs/>
+        </w:rPr>
+        <w:t>Enumerable or Enumerator</w:t>
+      </w:r>
+      <w:r>
+        <w:rPr>
+          <w:b/>
+          <w:bCs/>
+        </w:rPr>
+        <w:t xml:space="preserve"> </w:t>
+      </w:r>
+      <w:r>
+        <w:t>encapsulate ADD, REMOVE methods.</w:t>
+      </w:r>
+    </w:p>
+    <w:p>
+      <w:pPr>
+        <w:pStyle w:val="Heading1"/>
+      </w:pPr>
+      <w:bookmarkStart w:id="24" w:name="_Toc143540689"/>
+      <w:r>
+        <w:t>Memento</w:t>
+      </w:r>
+      <w:bookmarkEnd w:id="24"/>
+    </w:p>
+    <w:p>
+      <w:r>
+        <w:t>To reverse back to any old estate of one object</w:t>
+      </w:r>
+    </w:p>
+    <w:p/>
     <w:p/>
     <w:p/>
     <w:sectPr>
@@ -2246,6 +3078,28 @@
       <w:szCs w:val="32"/>
     </w:rPr>
   </w:style>
+  <w:style w:type="paragraph" w:styleId="Heading2">
+    <w:name w:val="heading 2"/>
+    <w:basedOn w:val="Normal"/>
+    <w:next w:val="Normal"/>
+    <w:link w:val="Heading2Char"/>
+    <w:uiPriority w:val="9"/>
+    <w:unhideWhenUsed/>
+    <w:qFormat/>
+    <w:rsid w:val="001B490A"/>
+    <w:pPr>
+      <w:keepNext/>
+      <w:keepLines/>
+      <w:spacing w:before="40" w:after="0"/>
+      <w:outlineLvl w:val="1"/>
+    </w:pPr>
+    <w:rPr>
+      <w:rFonts w:asciiTheme="majorHAnsi" w:eastAsiaTheme="majorEastAsia" w:hAnsiTheme="majorHAnsi" w:cstheme="majorBidi"/>
+      <w:color w:val="2F5496" w:themeColor="accent1" w:themeShade="BF"/>
+      <w:sz w:val="26"/>
+      <w:szCs w:val="26"/>
+    </w:rPr>
+  </w:style>
   <w:style w:type="character" w:default="1" w:styleId="DefaultParagraphFont">
     <w:name w:val="Default Paragraph Font"/>
     <w:uiPriority w:val="1"/>
@@ -2325,6 +3179,33 @@
       <w:color w:val="0563C1" w:themeColor="hyperlink"/>
       <w:u w:val="single"/>
     </w:rPr>
+  </w:style>
+  <w:style w:type="character" w:customStyle="1" w:styleId="Heading2Char">
+    <w:name w:val="Heading 2 Char"/>
+    <w:basedOn w:val="DefaultParagraphFont"/>
+    <w:link w:val="Heading2"/>
+    <w:uiPriority w:val="9"/>
+    <w:rsid w:val="001B490A"/>
+    <w:rPr>
+      <w:rFonts w:asciiTheme="majorHAnsi" w:eastAsiaTheme="majorEastAsia" w:hAnsiTheme="majorHAnsi" w:cstheme="majorBidi"/>
+      <w:color w:val="2F5496" w:themeColor="accent1" w:themeShade="BF"/>
+      <w:sz w:val="26"/>
+      <w:szCs w:val="26"/>
+      <w:lang w:val="en-US"/>
+    </w:rPr>
+  </w:style>
+  <w:style w:type="paragraph" w:styleId="TOC2">
+    <w:name w:val="toc 2"/>
+    <w:basedOn w:val="Normal"/>
+    <w:next w:val="Normal"/>
+    <w:autoRedefine/>
+    <w:uiPriority w:val="39"/>
+    <w:unhideWhenUsed/>
+    <w:rsid w:val="00294332"/>
+    <w:pPr>
+      <w:spacing w:after="100"/>
+      <w:ind w:left="220"/>
+    </w:pPr>
   </w:style>
 </w:styles>
 </file>

</xml_diff>